<commit_message>
Add what is the song
</commit_message>
<xml_diff>
--- a/song first.txt.docx
+++ b/song first.txt.docx
@@ -3,14 +3,322 @@
 <w:document xmlns:wpc="http://schemas.microsoft.com/office/word/2010/wordprocessingCanvas" xmlns:cx="http://schemas.microsoft.com/office/drawing/2014/chartex" xmlns:mc="http://schemas.openxmlformats.org/markup-compatibility/2006" xmlns:o="urn:schemas-microsoft-com:office:office" xmlns:r="http://schemas.openxmlformats.org/officeDocument/2006/relationships" xmlns:m="http://schemas.openxmlformats.org/officeDocument/2006/math" xmlns:v="urn:schemas-microsoft-com:vml" xmlns:wp14="http://schemas.microsoft.com/office/word/2010/wordprocessingDrawing" xmlns:wp="http://schemas.openxmlformats.org/drawingml/2006/wordprocessingDrawing" xmlns:w10="urn:schemas-microsoft-com:office:word" xmlns:w="http://schemas.openxmlformats.org/wordprocessingml/2006/main" xmlns:w14="http://schemas.microsoft.com/office/word/2010/wordml" xmlns:w15="http://schemas.microsoft.com/office/word/2012/wordml" xmlns:w16se="http://schemas.microsoft.com/office/word/2015/wordml/symex" xmlns:wpg="http://schemas.microsoft.com/office/word/2010/wordprocessingGroup" xmlns:wpi="http://schemas.microsoft.com/office/word/2010/wordprocessingInk" xmlns:wne="http://schemas.microsoft.com/office/word/2006/wordml" xmlns:wps="http://schemas.microsoft.com/office/word/2010/wordprocessingShape" mc:Ignorable="w14 w15 w16se wp14">
   <w:body>
     <w:p>
-      <w:r>
-        <w:t xml:space="preserve">Song </w:t>
-      </w:r>
-    </w:p>
-    <w:p/>
-    <w:p>
+      <w:pPr>
+        <w:rPr>
+          <w:lang w:val="ru-RU"/>
+        </w:rPr>
+      </w:pPr>
+      <w:r>
+        <w:t>HI</w:t>
+      </w:r>
+      <w:r>
+        <w:rPr>
+          <w:lang w:val="ru-RU"/>
+        </w:rPr>
+        <w:t>!!!</w:t>
+      </w:r>
+      <w:r>
+        <w:t>Song</w:t>
+      </w:r>
+      <w:r>
+        <w:rPr>
+          <w:lang w:val="ru-RU"/>
+        </w:rPr>
+        <w:t xml:space="preserve"> </w:t>
+      </w:r>
+      <w:r>
+        <w:rPr>
+          <w:rFonts w:ascii="Arial" w:hAnsi="Arial" w:cs="Arial"/>
+          <w:b/>
+          <w:bCs/>
+          <w:color w:val="202122"/>
+          <w:sz w:val="21"/>
+          <w:szCs w:val="21"/>
+          <w:shd w:val="clear" w:color="auto" w:fill="FFFFFF"/>
+          <w:lang w:val="ru-RU"/>
+        </w:rPr>
+        <w:t>Песня</w:t>
+      </w:r>
+      <w:r>
+        <w:rPr>
+          <w:rFonts w:ascii="Arial" w:hAnsi="Arial" w:cs="Arial"/>
+          <w:color w:val="202122"/>
+          <w:sz w:val="21"/>
+          <w:szCs w:val="21"/>
+          <w:shd w:val="clear" w:color="auto" w:fill="FFFFFF"/>
+        </w:rPr>
+        <w:t> </w:t>
+      </w:r>
+      <w:r>
+        <w:rPr>
+          <w:rFonts w:ascii="Arial" w:hAnsi="Arial" w:cs="Arial"/>
+          <w:color w:val="202122"/>
+          <w:sz w:val="21"/>
+          <w:szCs w:val="21"/>
+          <w:shd w:val="clear" w:color="auto" w:fill="FFFFFF"/>
+          <w:lang w:val="ru-RU"/>
+        </w:rPr>
+        <w:t>является</w:t>
+      </w:r>
+      <w:r>
+        <w:rPr>
+          <w:rFonts w:ascii="Arial" w:hAnsi="Arial" w:cs="Arial"/>
+          <w:color w:val="202122"/>
+          <w:sz w:val="21"/>
+          <w:szCs w:val="21"/>
+          <w:shd w:val="clear" w:color="auto" w:fill="FFFFFF"/>
+        </w:rPr>
+        <w:t> </w:t>
+      </w:r>
+      <w:hyperlink r:id="rId4" w:tooltip="Музыкальное произведение" w:history="1">
+        <w:r>
+          <w:rPr>
+            <w:rStyle w:val="a3"/>
+            <w:rFonts w:ascii="Arial" w:hAnsi="Arial" w:cs="Arial"/>
+            <w:color w:val="0645AD"/>
+            <w:sz w:val="21"/>
+            <w:szCs w:val="21"/>
+            <w:shd w:val="clear" w:color="auto" w:fill="FFFFFF"/>
+            <w:lang w:val="ru-RU"/>
+          </w:rPr>
+          <w:t>музыкальной композицией</w:t>
+        </w:r>
+      </w:hyperlink>
+      <w:r>
+        <w:rPr>
+          <w:rFonts w:ascii="Arial" w:hAnsi="Arial" w:cs="Arial"/>
+          <w:color w:val="202122"/>
+          <w:sz w:val="21"/>
+          <w:szCs w:val="21"/>
+          <w:shd w:val="clear" w:color="auto" w:fill="FFFFFF"/>
+        </w:rPr>
+        <w:t> </w:t>
+      </w:r>
+      <w:r>
+        <w:rPr>
+          <w:rFonts w:ascii="Arial" w:hAnsi="Arial" w:cs="Arial"/>
+          <w:color w:val="202122"/>
+          <w:sz w:val="21"/>
+          <w:szCs w:val="21"/>
+          <w:shd w:val="clear" w:color="auto" w:fill="FFFFFF"/>
+          <w:lang w:val="ru-RU"/>
+        </w:rPr>
+        <w:t>предназначен быть выполнено с</w:t>
+      </w:r>
+      <w:r>
+        <w:rPr>
+          <w:rFonts w:ascii="Arial" w:hAnsi="Arial" w:cs="Arial"/>
+          <w:color w:val="202122"/>
+          <w:sz w:val="21"/>
+          <w:szCs w:val="21"/>
+          <w:shd w:val="clear" w:color="auto" w:fill="FFFFFF"/>
+        </w:rPr>
+        <w:t> </w:t>
+      </w:r>
+      <w:r>
+        <w:rPr>
+          <w:rFonts w:ascii="Arial" w:hAnsi="Arial" w:cs="Arial"/>
+          <w:color w:val="202122"/>
+          <w:sz w:val="21"/>
+          <w:szCs w:val="21"/>
+          <w:shd w:val="clear" w:color="auto" w:fill="FFFFFF"/>
+          <w:lang w:val="ru-RU"/>
+        </w:rPr>
+        <w:t>помощью</w:t>
+      </w:r>
+      <w:r>
+        <w:rPr>
+          <w:rFonts w:ascii="Arial" w:hAnsi="Arial" w:cs="Arial"/>
+          <w:color w:val="202122"/>
+          <w:sz w:val="21"/>
+          <w:szCs w:val="21"/>
+          <w:shd w:val="clear" w:color="auto" w:fill="FFFFFF"/>
+        </w:rPr>
+        <w:t> </w:t>
+      </w:r>
+      <w:hyperlink r:id="rId5" w:tooltip="Человеческий голос" w:history="1">
+        <w:r>
+          <w:rPr>
+            <w:rStyle w:val="a3"/>
+            <w:rFonts w:ascii="Arial" w:hAnsi="Arial" w:cs="Arial"/>
+            <w:color w:val="0645AD"/>
+            <w:sz w:val="21"/>
+            <w:szCs w:val="21"/>
+            <w:shd w:val="clear" w:color="auto" w:fill="FFFFFF"/>
+            <w:lang w:val="ru-RU"/>
+          </w:rPr>
+          <w:t>человеческого голоса</w:t>
+        </w:r>
+      </w:hyperlink>
+      <w:r>
+        <w:rPr>
+          <w:rFonts w:ascii="Arial" w:hAnsi="Arial" w:cs="Arial"/>
+          <w:color w:val="202122"/>
+          <w:sz w:val="21"/>
+          <w:szCs w:val="21"/>
+          <w:shd w:val="clear" w:color="auto" w:fill="FFFFFF"/>
+        </w:rPr>
+        <w:t> </w:t>
+      </w:r>
+      <w:r>
+        <w:rPr>
+          <w:rFonts w:ascii="Arial" w:hAnsi="Arial" w:cs="Arial"/>
+          <w:color w:val="202122"/>
+          <w:sz w:val="21"/>
+          <w:szCs w:val="21"/>
+          <w:shd w:val="clear" w:color="auto" w:fill="FFFFFF"/>
+          <w:lang w:val="ru-RU"/>
+        </w:rPr>
+        <w:t>.</w:t>
+      </w:r>
+      <w:r>
+        <w:rPr>
+          <w:rFonts w:ascii="Arial" w:hAnsi="Arial" w:cs="Arial"/>
+          <w:color w:val="202122"/>
+          <w:sz w:val="21"/>
+          <w:szCs w:val="21"/>
+          <w:shd w:val="clear" w:color="auto" w:fill="FFFFFF"/>
+        </w:rPr>
+        <w:t> </w:t>
+      </w:r>
+      <w:r>
+        <w:rPr>
+          <w:rFonts w:ascii="Arial" w:hAnsi="Arial" w:cs="Arial"/>
+          <w:color w:val="202122"/>
+          <w:sz w:val="21"/>
+          <w:szCs w:val="21"/>
+          <w:shd w:val="clear" w:color="auto" w:fill="FFFFFF"/>
+          <w:lang w:val="ru-RU"/>
+        </w:rPr>
+        <w:t>Это часто делается с</w:t>
+      </w:r>
+      <w:r>
+        <w:rPr>
+          <w:rFonts w:ascii="Arial" w:hAnsi="Arial" w:cs="Arial"/>
+          <w:color w:val="202122"/>
+          <w:sz w:val="21"/>
+          <w:szCs w:val="21"/>
+          <w:shd w:val="clear" w:color="auto" w:fill="FFFFFF"/>
+        </w:rPr>
+        <w:t> </w:t>
+      </w:r>
+      <w:hyperlink r:id="rId6" w:tooltip="Мелодия" w:history="1">
+        <w:r>
+          <w:rPr>
+            <w:rStyle w:val="a3"/>
+            <w:rFonts w:ascii="Arial" w:hAnsi="Arial" w:cs="Arial"/>
+            <w:color w:val="0645AD"/>
+            <w:sz w:val="21"/>
+            <w:szCs w:val="21"/>
+            <w:shd w:val="clear" w:color="auto" w:fill="FFFFFF"/>
+            <w:lang w:val="ru-RU"/>
+          </w:rPr>
+          <w:t>четкими и фиксированными тонами</w:t>
+        </w:r>
+      </w:hyperlink>
+      <w:r>
+        <w:rPr>
+          <w:rFonts w:ascii="Arial" w:hAnsi="Arial" w:cs="Arial"/>
+          <w:color w:val="202122"/>
+          <w:sz w:val="21"/>
+          <w:szCs w:val="21"/>
+          <w:shd w:val="clear" w:color="auto" w:fill="FFFFFF"/>
+        </w:rPr>
+        <w:t> </w:t>
+      </w:r>
+      <w:r>
+        <w:rPr>
+          <w:rFonts w:ascii="Arial" w:hAnsi="Arial" w:cs="Arial"/>
+          <w:color w:val="202122"/>
+          <w:sz w:val="21"/>
+          <w:szCs w:val="21"/>
+          <w:shd w:val="clear" w:color="auto" w:fill="FFFFFF"/>
+          <w:lang w:val="ru-RU"/>
+        </w:rPr>
+        <w:t>(мелодиями) с использованием звуковых паттернов и тишины.</w:t>
+      </w:r>
+      <w:r>
+        <w:rPr>
+          <w:rFonts w:ascii="Arial" w:hAnsi="Arial" w:cs="Arial"/>
+          <w:color w:val="202122"/>
+          <w:sz w:val="21"/>
+          <w:szCs w:val="21"/>
+          <w:shd w:val="clear" w:color="auto" w:fill="FFFFFF"/>
+        </w:rPr>
+        <w:t> </w:t>
+      </w:r>
+      <w:r>
+        <w:rPr>
+          <w:rFonts w:ascii="Arial" w:hAnsi="Arial" w:cs="Arial"/>
+          <w:color w:val="202122"/>
+          <w:sz w:val="21"/>
+          <w:szCs w:val="21"/>
+          <w:shd w:val="clear" w:color="auto" w:fill="FFFFFF"/>
+          <w:lang w:val="ru-RU"/>
+        </w:rPr>
+        <w:t>Песни содержат различные</w:t>
+      </w:r>
+      <w:r>
+        <w:rPr>
+          <w:rFonts w:ascii="Arial" w:hAnsi="Arial" w:cs="Arial"/>
+          <w:color w:val="202122"/>
+          <w:sz w:val="21"/>
+          <w:szCs w:val="21"/>
+          <w:shd w:val="clear" w:color="auto" w:fill="FFFFFF"/>
+        </w:rPr>
+        <w:t> </w:t>
+      </w:r>
+      <w:hyperlink r:id="rId7" w:tooltip="Форма песни" w:history="1">
+        <w:r>
+          <w:rPr>
+            <w:rStyle w:val="a3"/>
+            <w:rFonts w:ascii="Arial" w:hAnsi="Arial" w:cs="Arial"/>
+            <w:color w:val="0645AD"/>
+            <w:sz w:val="21"/>
+            <w:szCs w:val="21"/>
+            <w:shd w:val="clear" w:color="auto" w:fill="FFFFFF"/>
+            <w:lang w:val="ru-RU"/>
+          </w:rPr>
+          <w:t>формы</w:t>
+        </w:r>
+      </w:hyperlink>
+      <w:r>
+        <w:rPr>
+          <w:rFonts w:ascii="Arial" w:hAnsi="Arial" w:cs="Arial"/>
+          <w:color w:val="202122"/>
+          <w:sz w:val="21"/>
+          <w:szCs w:val="21"/>
+          <w:shd w:val="clear" w:color="auto" w:fill="FFFFFF"/>
+        </w:rPr>
+        <w:t> </w:t>
+      </w:r>
+      <w:r>
+        <w:rPr>
+          <w:rFonts w:ascii="Arial" w:hAnsi="Arial" w:cs="Arial"/>
+          <w:color w:val="202122"/>
+          <w:sz w:val="21"/>
+          <w:szCs w:val="21"/>
+          <w:shd w:val="clear" w:color="auto" w:fill="FFFFFF"/>
+          <w:lang w:val="ru-RU"/>
+        </w:rPr>
+        <w:t>, в том числе повторение и изменение частей.</w:t>
+      </w:r>
       <w:bookmarkStart w:id="0" w:name="_GoBack"/>
       <w:bookmarkEnd w:id="0"/>
+    </w:p>
+    <w:p>
+      <w:pPr>
+        <w:rPr>
+          <w:lang w:val="ru-RU"/>
+        </w:rPr>
+      </w:pPr>
+    </w:p>
+    <w:p>
+      <w:pPr>
+        <w:rPr>
+          <w:lang w:val="ru-RU"/>
+        </w:rPr>
+      </w:pPr>
     </w:p>
     <w:sectPr>
       <w:pgSz w:w="12240" w:h="15840"/>
@@ -443,6 +751,18 @@
     <w:semiHidden/>
     <w:unhideWhenUsed/>
   </w:style>
+  <w:style w:type="character" w:styleId="a3">
+    <w:name w:val="Hyperlink"/>
+    <w:basedOn w:val="a0"/>
+    <w:uiPriority w:val="99"/>
+    <w:semiHidden/>
+    <w:unhideWhenUsed/>
+    <w:rsid w:val="00386C00"/>
+    <w:rPr>
+      <w:color w:val="0000FF"/>
+      <w:u w:val="single"/>
+    </w:rPr>
+  </w:style>
 </w:styles>
 </file>
 

</xml_diff>